<commit_message>
cr + code update
</commit_message>
<xml_diff>
--- a/Jeremie/CR25_11_24.docx
+++ b/Jeremie/CR25_11_24.docx
@@ -9,7 +9,29 @@
       <w:r>
         <w:t>Création d’un premier code de test</w:t>
       </w:r>
+      <w:r>
+        <w:t xml:space="preserve">, branchements de l’esp sur </w:t>
+      </w:r>
+      <w:proofErr w:type="spellStart"/>
+      <w:r>
+        <w:t>bread-board</w:t>
+      </w:r>
+      <w:proofErr w:type="spellEnd"/>
     </w:p>
+    <w:p>
+      <w:r>
+        <w:t>Problème d’</w:t>
+      </w:r>
+      <w:proofErr w:type="spellStart"/>
+      <w:r>
+        <w:t>upload</w:t>
+      </w:r>
+      <w:proofErr w:type="spellEnd"/>
+      <w:r>
+        <w:t xml:space="preserve"> du programme sur l’esp</w:t>
+      </w:r>
+    </w:p>
+    <w:p/>
     <w:p/>
     <w:sectPr>
       <w:pgSz w:w="11906" w:h="16838"/>

</xml_diff>